<commit_message>
little fixes to corners
</commit_message>
<xml_diff>
--- a/Learning Diary - Tommi Uponen.docx
+++ b/Learning Diary - Tommi Uponen.docx
@@ -14,7 +14,6 @@
           <w:lang w:val="en-US"/>
         </w:rPr>
       </w:pPr>
-      <w:proofErr w:type="spellStart"/>
       <w:r>
         <w:rPr>
           <w:rFonts w:ascii="Times New Roman" w:hAnsi="Times New Roman" w:cs="Times New Roman"/>
@@ -23,10 +22,57 @@
           <w:szCs w:val="24"/>
           <w:lang w:val="en-US"/>
         </w:rPr>
-        <w:t>Lappeenrannan</w:t>
-      </w:r>
-      <w:proofErr w:type="spellEnd"/>
-      <w:r>
+        <w:t>Lappeenrannan teknillinen yliopisto</w:t>
+      </w:r>
+    </w:p>
+    <w:p>
+      <w:pPr>
+        <w:pStyle w:val="Otsikko"/>
+        <w:jc w:val="left"/>
+        <w:rPr>
+          <w:sz w:val="24"/>
+          <w:szCs w:val="24"/>
+          <w:lang w:val="en-US"/>
+        </w:rPr>
+      </w:pPr>
+    </w:p>
+    <w:p>
+      <w:pPr>
+        <w:pStyle w:val="Otsikko"/>
+        <w:jc w:val="left"/>
+        <w:rPr>
+          <w:sz w:val="24"/>
+          <w:szCs w:val="24"/>
+          <w:lang w:val="en-US"/>
+        </w:rPr>
+      </w:pPr>
+    </w:p>
+    <w:p>
+      <w:pPr>
+        <w:pStyle w:val="Otsikko"/>
+        <w:jc w:val="left"/>
+        <w:rPr>
+          <w:sz w:val="24"/>
+          <w:szCs w:val="24"/>
+          <w:lang w:val="en-US"/>
+        </w:rPr>
+      </w:pPr>
+    </w:p>
+    <w:p>
+      <w:pPr>
+        <w:pStyle w:val="Otsikko"/>
+        <w:jc w:val="left"/>
+        <w:rPr>
+          <w:sz w:val="24"/>
+          <w:szCs w:val="24"/>
+          <w:lang w:val="en-US"/>
+        </w:rPr>
+      </w:pPr>
+    </w:p>
+    <w:p>
+      <w:pPr>
+        <w:pStyle w:val="Otsikko"/>
+        <w:jc w:val="both"/>
         <w:rPr>
           <w:rFonts w:ascii="Times New Roman" w:hAnsi="Times New Roman" w:cs="Times New Roman"/>
           <w:b w:val="0"/>
@@ -34,9 +80,7 @@
           <w:szCs w:val="24"/>
           <w:lang w:val="en-US"/>
         </w:rPr>
-        <w:t xml:space="preserve"> </w:t>
-      </w:r>
-      <w:proofErr w:type="spellStart"/>
+      </w:pPr>
       <w:r>
         <w:rPr>
           <w:rFonts w:ascii="Times New Roman" w:hAnsi="Times New Roman" w:cs="Times New Roman"/>
@@ -45,9 +89,8 @@
           <w:szCs w:val="24"/>
           <w:lang w:val="en-US"/>
         </w:rPr>
-        <w:t>teknillinen</w:t>
-      </w:r>
-      <w:proofErr w:type="spellEnd"/>
+        <w:t>Software Development Skills</w:t>
+      </w:r>
       <w:r>
         <w:rPr>
           <w:rFonts w:ascii="Times New Roman" w:hAnsi="Times New Roman" w:cs="Times New Roman"/>
@@ -56,10 +99,13 @@
           <w:szCs w:val="24"/>
           <w:lang w:val="en-US"/>
         </w:rPr>
-        <w:t xml:space="preserve"> </w:t>
-      </w:r>
-      <w:proofErr w:type="spellStart"/>
-      <w:r>
+        <w:t xml:space="preserve"> Front-End, Online course</w:t>
+      </w:r>
+    </w:p>
+    <w:p>
+      <w:pPr>
+        <w:pStyle w:val="Otsikko"/>
+        <w:jc w:val="left"/>
         <w:rPr>
           <w:rFonts w:ascii="Times New Roman" w:hAnsi="Times New Roman" w:cs="Times New Roman"/>
           <w:b w:val="0"/>
@@ -67,58 +113,51 @@
           <w:szCs w:val="24"/>
           <w:lang w:val="en-US"/>
         </w:rPr>
-        <w:t>yliopisto</w:t>
-      </w:r>
-      <w:proofErr w:type="spellEnd"/>
+      </w:pPr>
     </w:p>
     <w:p>
       <w:pPr>
         <w:pStyle w:val="Otsikko"/>
         <w:jc w:val="left"/>
         <w:rPr>
+          <w:rFonts w:ascii="Times New Roman" w:hAnsi="Times New Roman" w:cs="Times New Roman"/>
           <w:sz w:val="24"/>
           <w:szCs w:val="24"/>
           <w:lang w:val="en-US"/>
         </w:rPr>
       </w:pPr>
+      <w:r>
+        <w:rPr>
+          <w:rFonts w:ascii="Times New Roman" w:hAnsi="Times New Roman" w:cs="Times New Roman"/>
+          <w:sz w:val="24"/>
+          <w:szCs w:val="24"/>
+          <w:lang w:val="en-US"/>
+        </w:rPr>
+        <w:t>Tommi Uponen</w:t>
+      </w:r>
+      <w:r>
+        <w:rPr>
+          <w:rFonts w:ascii="Times New Roman" w:hAnsi="Times New Roman" w:cs="Times New Roman"/>
+          <w:sz w:val="24"/>
+          <w:szCs w:val="24"/>
+          <w:lang w:val="en-US"/>
+        </w:rPr>
+        <w:t xml:space="preserve">, </w:t>
+      </w:r>
+      <w:r>
+        <w:rPr>
+          <w:rFonts w:ascii="Times New Roman" w:hAnsi="Times New Roman" w:cs="Times New Roman"/>
+          <w:sz w:val="24"/>
+          <w:szCs w:val="24"/>
+          <w:lang w:val="en-US"/>
+        </w:rPr>
+        <w:t>001134917</w:t>
+      </w:r>
     </w:p>
     <w:p>
       <w:pPr>
         <w:pStyle w:val="Otsikko"/>
         <w:jc w:val="left"/>
-        <w:rPr>
-          <w:sz w:val="24"/>
-          <w:szCs w:val="24"/>
-          <w:lang w:val="en-US"/>
-        </w:rPr>
-      </w:pPr>
-    </w:p>
-    <w:p>
-      <w:pPr>
-        <w:pStyle w:val="Otsikko"/>
-        <w:jc w:val="left"/>
-        <w:rPr>
-          <w:sz w:val="24"/>
-          <w:szCs w:val="24"/>
-          <w:lang w:val="en-US"/>
-        </w:rPr>
-      </w:pPr>
-    </w:p>
-    <w:p>
-      <w:pPr>
-        <w:pStyle w:val="Otsikko"/>
-        <w:jc w:val="left"/>
-        <w:rPr>
-          <w:sz w:val="24"/>
-          <w:szCs w:val="24"/>
-          <w:lang w:val="en-US"/>
-        </w:rPr>
-      </w:pPr>
-    </w:p>
-    <w:p>
-      <w:pPr>
-        <w:pStyle w:val="Otsikko"/>
-        <w:jc w:val="both"/>
         <w:rPr>
           <w:rFonts w:ascii="Times New Roman" w:hAnsi="Times New Roman" w:cs="Times New Roman"/>
           <w:b w:val="0"/>
@@ -127,7 +166,11 @@
           <w:lang w:val="en-US"/>
         </w:rPr>
       </w:pPr>
-      <w:r>
+    </w:p>
+    <w:p>
+      <w:pPr>
+        <w:pStyle w:val="Otsikko"/>
+        <w:jc w:val="left"/>
         <w:rPr>
           <w:rFonts w:ascii="Times New Roman" w:hAnsi="Times New Roman" w:cs="Times New Roman"/>
           <w:b w:val="0"/>
@@ -135,18 +178,7 @@
           <w:szCs w:val="24"/>
           <w:lang w:val="en-US"/>
         </w:rPr>
-        <w:t>Software Development Skills</w:t>
-      </w:r>
-      <w:r>
-        <w:rPr>
-          <w:rFonts w:ascii="Times New Roman" w:hAnsi="Times New Roman" w:cs="Times New Roman"/>
-          <w:b w:val="0"/>
-          <w:sz w:val="24"/>
-          <w:szCs w:val="24"/>
-          <w:lang w:val="en-US"/>
-        </w:rPr>
-        <w:t xml:space="preserve"> Front-End, Online course</w:t>
-      </w:r>
+      </w:pPr>
     </w:p>
     <w:p>
       <w:pPr>
@@ -154,103 +186,23 @@
         <w:jc w:val="left"/>
         <w:rPr>
           <w:rFonts w:ascii="Times New Roman" w:hAnsi="Times New Roman" w:cs="Times New Roman"/>
-          <w:b w:val="0"/>
-          <w:sz w:val="24"/>
-          <w:szCs w:val="24"/>
-          <w:lang w:val="en-US"/>
-        </w:rPr>
-      </w:pPr>
-    </w:p>
-    <w:p>
-      <w:pPr>
-        <w:pStyle w:val="Otsikko"/>
-        <w:jc w:val="left"/>
+          <w:lang w:val="en-US"/>
+        </w:rPr>
+      </w:pPr>
+      <w:r>
         <w:rPr>
           <w:rFonts w:ascii="Times New Roman" w:hAnsi="Times New Roman" w:cs="Times New Roman"/>
-          <w:sz w:val="24"/>
-          <w:szCs w:val="24"/>
-          <w:lang w:val="en-US"/>
-        </w:rPr>
-      </w:pPr>
+          <w:lang w:val="en-US"/>
+        </w:rPr>
+        <w:t xml:space="preserve">LEARNING DIARY, </w:t>
+      </w:r>
       <w:r>
         <w:rPr>
           <w:rFonts w:ascii="Times New Roman" w:hAnsi="Times New Roman" w:cs="Times New Roman"/>
-          <w:sz w:val="24"/>
-          <w:szCs w:val="24"/>
-          <w:lang w:val="en-US"/>
-        </w:rPr>
-        <w:t>Tommi Uponen</w:t>
-      </w:r>
-      <w:r>
-        <w:rPr>
-          <w:rFonts w:ascii="Times New Roman" w:hAnsi="Times New Roman" w:cs="Times New Roman"/>
-          <w:sz w:val="24"/>
-          <w:szCs w:val="24"/>
-          <w:lang w:val="en-US"/>
-        </w:rPr>
-        <w:t xml:space="preserve">, </w:t>
-      </w:r>
-      <w:r>
-        <w:rPr>
-          <w:rFonts w:ascii="Times New Roman" w:hAnsi="Times New Roman" w:cs="Times New Roman"/>
-          <w:sz w:val="24"/>
-          <w:szCs w:val="24"/>
-          <w:lang w:val="en-US"/>
-        </w:rPr>
-        <w:t>001134917</w:t>
-      </w:r>
-    </w:p>
-    <w:p>
-      <w:pPr>
-        <w:pStyle w:val="Otsikko"/>
-        <w:jc w:val="left"/>
-        <w:rPr>
-          <w:rFonts w:ascii="Times New Roman" w:hAnsi="Times New Roman" w:cs="Times New Roman"/>
-          <w:b w:val="0"/>
-          <w:sz w:val="24"/>
-          <w:szCs w:val="24"/>
-          <w:lang w:val="en-US"/>
-        </w:rPr>
-      </w:pPr>
-    </w:p>
-    <w:p>
-      <w:pPr>
-        <w:pStyle w:val="Otsikko"/>
-        <w:jc w:val="left"/>
-        <w:rPr>
-          <w:rFonts w:ascii="Times New Roman" w:hAnsi="Times New Roman" w:cs="Times New Roman"/>
-          <w:b w:val="0"/>
-          <w:sz w:val="24"/>
-          <w:szCs w:val="24"/>
-          <w:lang w:val="en-US"/>
-        </w:rPr>
-      </w:pPr>
-    </w:p>
-    <w:p>
-      <w:pPr>
-        <w:pStyle w:val="Otsikko"/>
-        <w:jc w:val="left"/>
-        <w:rPr>
-          <w:rFonts w:ascii="Times New Roman" w:hAnsi="Times New Roman" w:cs="Times New Roman"/>
-          <w:lang w:val="en-US"/>
-        </w:rPr>
-      </w:pPr>
-      <w:r>
-        <w:rPr>
-          <w:rFonts w:ascii="Times New Roman" w:hAnsi="Times New Roman" w:cs="Times New Roman"/>
-          <w:lang w:val="en-US"/>
-        </w:rPr>
-        <w:t xml:space="preserve">LEARNING DIARY, </w:t>
-      </w:r>
-      <w:proofErr w:type="spellStart"/>
-      <w:r>
-        <w:rPr>
-          <w:rFonts w:ascii="Times New Roman" w:hAnsi="Times New Roman" w:cs="Times New Roman"/>
           <w:lang w:val="en-US"/>
         </w:rPr>
         <w:t>portfolio_project</w:t>
       </w:r>
-      <w:proofErr w:type="spellEnd"/>
       <w:r>
         <w:rPr>
           <w:rFonts w:ascii="Times New Roman" w:hAnsi="Times New Roman" w:cs="Times New Roman"/>
@@ -472,21 +424,7 @@
         <w:rPr>
           <w:lang w:val="en-US"/>
         </w:rPr>
-        <w:t xml:space="preserve"> something new to </w:t>
-      </w:r>
-      <w:proofErr w:type="gramStart"/>
-      <w:r>
-        <w:rPr>
-          <w:lang w:val="en-US"/>
-        </w:rPr>
-        <w:t>me</w:t>
-      </w:r>
-      <w:proofErr w:type="gramEnd"/>
-      <w:r>
-        <w:rPr>
-          <w:lang w:val="en-US"/>
-        </w:rPr>
-        <w:t xml:space="preserve"> </w:t>
+        <w:t xml:space="preserve"> something new to me </w:t>
       </w:r>
       <w:r>
         <w:rPr>
@@ -2258,74 +2196,50 @@
         <w:rPr>
           <w:lang w:val="en-US"/>
         </w:rPr>
-        <w:t xml:space="preserve"> GitHub account (</w:t>
-      </w:r>
-      <w:proofErr w:type="spellStart"/>
-      <w:r>
-        <w:rPr>
-          <w:lang w:val="en-US"/>
-        </w:rPr>
-        <w:t>TommiUp</w:t>
-      </w:r>
-      <w:proofErr w:type="spellEnd"/>
-      <w:proofErr w:type="gramStart"/>
+        <w:t xml:space="preserve"> GitHub account (TommiUp) but</w:t>
+      </w:r>
+      <w:r>
+        <w:rPr>
+          <w:lang w:val="en-US"/>
+        </w:rPr>
+        <w:t xml:space="preserve"> I</w:t>
+      </w:r>
+      <w:r>
+        <w:rPr>
+          <w:lang w:val="en-US"/>
+        </w:rPr>
+        <w:t xml:space="preserve"> have linked them because I was part of the </w:t>
+      </w:r>
+      <w:r>
+        <w:rPr>
+          <w:lang w:val="en-US"/>
+        </w:rPr>
+        <w:t xml:space="preserve">project (e.g. Spaceball, </w:t>
+      </w:r>
+      <w:r>
+        <w:rPr>
+          <w:lang w:val="en-US"/>
+        </w:rPr>
+        <w:t>L</w:t>
+      </w:r>
+      <w:r>
+        <w:rPr>
+          <w:lang w:val="en-US"/>
+        </w:rPr>
+        <w:t>unch</w:t>
+      </w:r>
+      <w:r>
+        <w:rPr>
+          <w:lang w:val="en-US"/>
+        </w:rPr>
+        <w:t>Q</w:t>
+      </w:r>
       <w:r>
         <w:rPr>
           <w:lang w:val="en-US"/>
         </w:rPr>
         <w:t>)</w:t>
       </w:r>
-      <w:proofErr w:type="gramEnd"/>
-      <w:r>
-        <w:rPr>
-          <w:lang w:val="en-US"/>
-        </w:rPr>
-        <w:t xml:space="preserve"> but</w:t>
-      </w:r>
-      <w:r>
-        <w:rPr>
-          <w:lang w:val="en-US"/>
-        </w:rPr>
-        <w:t xml:space="preserve"> I</w:t>
-      </w:r>
-      <w:r>
-        <w:rPr>
-          <w:lang w:val="en-US"/>
-        </w:rPr>
-        <w:t xml:space="preserve"> have linked them because I was part of the </w:t>
-      </w:r>
-      <w:r>
-        <w:rPr>
-          <w:lang w:val="en-US"/>
-        </w:rPr>
-        <w:t xml:space="preserve">project (e.g. Spaceball, </w:t>
-      </w:r>
-      <w:proofErr w:type="spellStart"/>
-      <w:r>
-        <w:rPr>
-          <w:lang w:val="en-US"/>
-        </w:rPr>
-        <w:t>L</w:t>
-      </w:r>
-      <w:r>
-        <w:rPr>
-          <w:lang w:val="en-US"/>
-        </w:rPr>
-        <w:t>unch</w:t>
-      </w:r>
-      <w:r>
-        <w:rPr>
-          <w:lang w:val="en-US"/>
-        </w:rPr>
-        <w:t>Q</w:t>
-      </w:r>
-      <w:proofErr w:type="spellEnd"/>
-      <w:r>
-        <w:rPr>
-          <w:lang w:val="en-US"/>
-        </w:rPr>
-        <w:t>)</w:t>
-      </w:r>
       <w:r>
         <w:rPr>
           <w:lang w:val="en-US"/>
@@ -2870,21 +2784,7 @@
         <w:rPr>
           <w:lang w:val="en-US"/>
         </w:rPr>
-        <w:t xml:space="preserve">. I wrote new code to </w:t>
-      </w:r>
-      <w:proofErr w:type="gramStart"/>
-      <w:r>
-        <w:rPr>
-          <w:lang w:val="en-US"/>
-        </w:rPr>
-        <w:t>main.scss</w:t>
-      </w:r>
-      <w:proofErr w:type="gramEnd"/>
-      <w:r>
-        <w:rPr>
-          <w:lang w:val="en-US"/>
-        </w:rPr>
-        <w:t xml:space="preserve"> to </w:t>
+        <w:t xml:space="preserve">. I wrote new code to main.scss to </w:t>
       </w:r>
       <w:r>
         <w:rPr>
@@ -3166,21 +3066,7 @@
         <w:rPr>
           <w:lang w:val="en-US"/>
         </w:rPr>
-        <w:t xml:space="preserve"> because I also modified my </w:t>
-      </w:r>
-      <w:proofErr w:type="gramStart"/>
-      <w:r>
-        <w:rPr>
-          <w:lang w:val="en-US"/>
-        </w:rPr>
-        <w:t>main.scss</w:t>
-      </w:r>
-      <w:proofErr w:type="gramEnd"/>
-      <w:r>
-        <w:rPr>
-          <w:lang w:val="en-US"/>
-        </w:rPr>
-        <w:t xml:space="preserve"> to make it look good.</w:t>
+        <w:t xml:space="preserve"> because I also modified my main.scss to make it look good.</w:t>
       </w:r>
       <w:r>
         <w:rPr>
@@ -3369,16 +3255,8 @@
         <w:rPr>
           <w:lang w:val="en-US"/>
         </w:rPr>
-        <w:t xml:space="preserve">in the </w:t>
-      </w:r>
-      <w:proofErr w:type="gramStart"/>
-      <w:r>
-        <w:rPr>
-          <w:lang w:val="en-US"/>
-        </w:rPr>
-        <w:t>main.scss</w:t>
-      </w:r>
-      <w:proofErr w:type="gramEnd"/>
+        <w:t>in the main.scss</w:t>
+      </w:r>
       <w:r>
         <w:rPr>
           <w:lang w:val="en-US"/>
@@ -3439,16 +3317,12 @@
         </w:rPr>
         <w:t xml:space="preserve"> </w:t>
       </w:r>
-      <w:proofErr w:type="spellStart"/>
-      <w:proofErr w:type="gramStart"/>
       <w:r>
         <w:rPr>
           <w:lang w:val="en-US"/>
         </w:rPr>
         <w:t>mobile.scss</w:t>
       </w:r>
-      <w:proofErr w:type="spellEnd"/>
-      <w:proofErr w:type="gramEnd"/>
       <w:r>
         <w:rPr>
           <w:lang w:val="en-US"/>
@@ -3575,28 +3449,24 @@
         </w:rPr>
         <w:t xml:space="preserve">ecause the </w:t>
       </w:r>
-      <w:proofErr w:type="spellStart"/>
       <w:r>
         <w:rPr>
           <w:lang w:val="en-US"/>
         </w:rPr>
         <w:t>easeOut</w:t>
       </w:r>
-      <w:proofErr w:type="spellEnd"/>
       <w:r>
         <w:rPr>
           <w:lang w:val="en-US"/>
         </w:rPr>
         <w:t xml:space="preserve"> </w:t>
       </w:r>
-      <w:proofErr w:type="spellStart"/>
       <w:r>
         <w:rPr>
           <w:lang w:val="en-US"/>
         </w:rPr>
         <w:t>mixin</w:t>
       </w:r>
-      <w:proofErr w:type="spellEnd"/>
       <w:r>
         <w:rPr>
           <w:lang w:val="en-US"/>
@@ -3733,25 +3603,7 @@
         <w:rPr>
           <w:lang w:val="en-US"/>
         </w:rPr>
-        <w:t>My Work</w:t>
-      </w:r>
-      <w:r>
-        <w:rPr>
-          <w:lang w:val="en-US"/>
-        </w:rPr>
-        <w:t xml:space="preserve"> tab</w:t>
-      </w:r>
-      <w:r>
-        <w:rPr>
-          <w:lang w:val="en-US"/>
-        </w:rPr>
-        <w:t>’</w:t>
-      </w:r>
-      <w:r>
-        <w:rPr>
-          <w:lang w:val="en-US"/>
-        </w:rPr>
-        <w:t>s</w:t>
+        <w:t>the</w:t>
       </w:r>
       <w:r>
         <w:rPr>
@@ -3763,7 +3615,25 @@
         <w:rPr>
           <w:lang w:val="en-US"/>
         </w:rPr>
-        <w:t>. I rounded the corners of the project images and changed t</w:t>
+        <w:t xml:space="preserve"> of borders</w:t>
+      </w:r>
+      <w:r>
+        <w:rPr>
+          <w:lang w:val="en-US"/>
+        </w:rPr>
+        <w:t>. I rounded the corners of the project images</w:t>
+      </w:r>
+      <w:r>
+        <w:rPr>
+          <w:lang w:val="en-US"/>
+        </w:rPr>
+        <w:t>, buttons and other borders</w:t>
+      </w:r>
+      <w:r>
+        <w:rPr>
+          <w:lang w:val="en-US"/>
+        </w:rPr>
+        <w:t xml:space="preserve"> and changed t</w:t>
       </w:r>
       <w:r>
         <w:rPr>
@@ -5417,25 +5287,6 @@
 </file>
 
 <file path=customXml/item1.xml><?xml version="1.0" encoding="utf-8"?>
-<b:Sources xmlns:b="http://schemas.openxmlformats.org/officeDocument/2006/bibliography" xmlns="http://schemas.openxmlformats.org/officeDocument/2006/bibliography" SelectedStyle="\APASixthEditionOfficeOnline.xsl" StyleName="APA" Version="6"/>
-</file>
-
-<file path=customXml/item2.xml><?xml version="1.0" encoding="utf-8"?>
-<p:properties xmlns:p="http://schemas.microsoft.com/office/2006/metadata/properties" xmlns:xsi="http://www.w3.org/2001/XMLSchema-instance" xmlns:pc="http://schemas.microsoft.com/office/infopath/2007/PartnerControls">
-  <documentManagement/>
-</p:properties>
-</file>
-
-<file path=customXml/item3.xml><?xml version="1.0" encoding="utf-8"?>
-<?mso-contentType ?>
-<FormTemplates xmlns="http://schemas.microsoft.com/sharepoint/v3/contenttype/forms">
-  <Display>DocumentLibraryForm</Display>
-  <Edit>DocumentLibraryForm</Edit>
-  <New>DocumentLibraryForm</New>
-</FormTemplates>
-</file>
-
-<file path=customXml/item4.xml><?xml version="1.0" encoding="utf-8"?>
 <ct:contentTypeSchema xmlns:ct="http://schemas.microsoft.com/office/2006/metadata/contentType" xmlns:ma="http://schemas.microsoft.com/office/2006/metadata/properties/metaAttributes" ct:_="" ma:_="" ma:contentTypeName="Document" ma:contentTypeID="0x010100F0103E7D90C2B04D990A6A2FC69E743F" ma:contentTypeVersion="5" ma:contentTypeDescription="Create a new document." ma:contentTypeScope="" ma:versionID="96dbeec0331654c0ffac8147375dc6f6">
   <xsd:schema xmlns:xsd="http://www.w3.org/2001/XMLSchema" xmlns:xs="http://www.w3.org/2001/XMLSchema" xmlns:p="http://schemas.microsoft.com/office/2006/metadata/properties" xmlns:ns3="91df6216-09e1-4495-b014-c3b514110e0a" xmlns:ns4="562f2002-6e54-4e84-8e3b-639df576c01a" targetNamespace="http://schemas.microsoft.com/office/2006/metadata/properties" ma:root="true" ma:fieldsID="6aed2aea2a4303d5784a51729ce463a3" ns3:_="" ns4:_="">
     <xsd:import namespace="91df6216-09e1-4495-b014-c3b514110e0a"/>
@@ -5606,32 +5457,26 @@
 </ct:contentTypeSchema>
 </file>
 
-<file path=customXml/itemProps1.xml><?xml version="1.0" encoding="utf-8"?>
-<ds:datastoreItem xmlns:ds="http://schemas.openxmlformats.org/officeDocument/2006/customXml" ds:itemID="{4B79C199-B1E9-4DAB-A8AE-72D13FD88A59}">
-  <ds:schemaRefs>
-    <ds:schemaRef ds:uri="http://schemas.openxmlformats.org/officeDocument/2006/bibliography"/>
-  </ds:schemaRefs>
-</ds:datastoreItem>
+<file path=customXml/item2.xml><?xml version="1.0" encoding="utf-8"?>
+<?mso-contentType ?>
+<FormTemplates xmlns="http://schemas.microsoft.com/sharepoint/v3/contenttype/forms">
+  <Display>DocumentLibraryForm</Display>
+  <Edit>DocumentLibraryForm</Edit>
+  <New>DocumentLibraryForm</New>
+</FormTemplates>
 </file>
 
-<file path=customXml/itemProps2.xml><?xml version="1.0" encoding="utf-8"?>
-<ds:datastoreItem xmlns:ds="http://schemas.openxmlformats.org/officeDocument/2006/customXml" ds:itemID="{DCE0C69B-5709-417C-81E8-A1A3686B925E}">
-  <ds:schemaRefs>
-    <ds:schemaRef ds:uri="http://schemas.microsoft.com/office/2006/metadata/properties"/>
-    <ds:schemaRef ds:uri="http://schemas.microsoft.com/office/infopath/2007/PartnerControls"/>
-  </ds:schemaRefs>
-</ds:datastoreItem>
+<file path=customXml/item3.xml><?xml version="1.0" encoding="utf-8"?>
+<p:properties xmlns:p="http://schemas.microsoft.com/office/2006/metadata/properties" xmlns:xsi="http://www.w3.org/2001/XMLSchema-instance" xmlns:pc="http://schemas.microsoft.com/office/infopath/2007/PartnerControls">
+  <documentManagement/>
+</p:properties>
 </file>
 
-<file path=customXml/itemProps3.xml><?xml version="1.0" encoding="utf-8"?>
-<ds:datastoreItem xmlns:ds="http://schemas.openxmlformats.org/officeDocument/2006/customXml" ds:itemID="{EA9C73D4-6055-4E07-B968-314F27FA9AFC}">
-  <ds:schemaRefs>
-    <ds:schemaRef ds:uri="http://schemas.microsoft.com/sharepoint/v3/contenttype/forms"/>
-  </ds:schemaRefs>
-</ds:datastoreItem>
+<file path=customXml/item4.xml><?xml version="1.0" encoding="utf-8"?>
+<b:Sources xmlns:b="http://schemas.openxmlformats.org/officeDocument/2006/bibliography" xmlns="http://schemas.openxmlformats.org/officeDocument/2006/bibliography" SelectedStyle="\APASixthEditionOfficeOnline.xsl" StyleName="APA" Version="6"/>
 </file>
 
-<file path=customXml/itemProps4.xml><?xml version="1.0" encoding="utf-8"?>
+<file path=customXml/itemProps1.xml><?xml version="1.0" encoding="utf-8"?>
 <ds:datastoreItem xmlns:ds="http://schemas.openxmlformats.org/officeDocument/2006/customXml" ds:itemID="{D96369B4-A069-4639-8C66-BD69151760A5}">
   <ds:schemaRefs>
     <ds:schemaRef ds:uri="http://schemas.microsoft.com/office/2006/metadata/contentType"/>
@@ -5650,6 +5495,31 @@
 </ds:datastoreItem>
 </file>
 
+<file path=customXml/itemProps2.xml><?xml version="1.0" encoding="utf-8"?>
+<ds:datastoreItem xmlns:ds="http://schemas.openxmlformats.org/officeDocument/2006/customXml" ds:itemID="{EA9C73D4-6055-4E07-B968-314F27FA9AFC}">
+  <ds:schemaRefs>
+    <ds:schemaRef ds:uri="http://schemas.microsoft.com/sharepoint/v3/contenttype/forms"/>
+  </ds:schemaRefs>
+</ds:datastoreItem>
+</file>
+
+<file path=customXml/itemProps3.xml><?xml version="1.0" encoding="utf-8"?>
+<ds:datastoreItem xmlns:ds="http://schemas.openxmlformats.org/officeDocument/2006/customXml" ds:itemID="{DCE0C69B-5709-417C-81E8-A1A3686B925E}">
+  <ds:schemaRefs>
+    <ds:schemaRef ds:uri="http://schemas.microsoft.com/office/2006/metadata/properties"/>
+    <ds:schemaRef ds:uri="http://schemas.microsoft.com/office/infopath/2007/PartnerControls"/>
+  </ds:schemaRefs>
+</ds:datastoreItem>
+</file>
+
+<file path=customXml/itemProps4.xml><?xml version="1.0" encoding="utf-8"?>
+<ds:datastoreItem xmlns:ds="http://schemas.openxmlformats.org/officeDocument/2006/customXml" ds:itemID="{4B79C199-B1E9-4DAB-A8AE-72D13FD88A59}">
+  <ds:schemaRefs>
+    <ds:schemaRef ds:uri="http://schemas.openxmlformats.org/officeDocument/2006/bibliography"/>
+  </ds:schemaRefs>
+</ds:datastoreItem>
+</file>
+
 <file path=docMetadata/LabelInfo.xml><?xml version="1.0" encoding="utf-8"?>
 <clbl:labelList xmlns:clbl="http://schemas.microsoft.com/office/2020/mipLabelMetadata">
   <clbl:label id="{9d97530e-8f27-4137-a2a9-5cb4dcf26f2e}" enabled="0" method="" siteId="{9d97530e-8f27-4137-a2a9-5cb4dcf26f2e}" removed="1"/>

</xml_diff>